<commit_message>
Privilage and Interim Document continued
</commit_message>
<xml_diff>
--- a/docs/campus_submissions/Interim Report/Interim Report - 2104581.docx
+++ b/docs/campus_submissions/Interim Report/Interim Report - 2104581.docx
@@ -723,7 +723,7 @@
           <w:rFonts w:asciiTheme="minorHAnsi" w:hAnsiTheme="minorHAnsi" w:cstheme="minorBidi"/>
         </w:rPr>
       </w:pPr>
-      <w:bookmarkStart w:id="0" w:name="_Toc162574518"/>
+      <w:bookmarkStart w:id="0" w:name="_Toc162701617"/>
       <w:r>
         <w:lastRenderedPageBreak/>
         <w:t>Abstract</w:t>
@@ -1007,7 +1007,7 @@
         </w:numPr>
         <w:ind w:left="432" w:hanging="432"/>
       </w:pPr>
-      <w:bookmarkStart w:id="1" w:name="_Toc162574519"/>
+      <w:bookmarkStart w:id="1" w:name="_Toc162701618"/>
       <w:r>
         <w:t>Table of Content</w:t>
       </w:r>
@@ -1070,7 +1070,7 @@
           <w:r>
             <w:fldChar w:fldCharType="separate"/>
           </w:r>
-          <w:hyperlink w:anchor="_Toc162574518" w:history="1">
+          <w:hyperlink w:anchor="_Toc162701617" w:history="1">
             <w:r>
               <w:rPr>
                 <w:rStyle w:val="Hyperlink"/>
@@ -1093,7 +1093,7 @@
               <w:rPr>
                 <w:webHidden/>
               </w:rPr>
-              <w:instrText xml:space="preserve"> PAGEREF _Toc162574518 \h </w:instrText>
+              <w:instrText xml:space="preserve"> PAGEREF _Toc162701617 \h </w:instrText>
             </w:r>
             <w:r>
               <w:rPr>
@@ -1132,7 +1132,7 @@
               <w14:ligatures w14:val="standardContextual"/>
             </w:rPr>
           </w:pPr>
-          <w:hyperlink w:anchor="_Toc162574519" w:history="1">
+          <w:hyperlink w:anchor="_Toc162701618" w:history="1">
             <w:r>
               <w:rPr>
                 <w:rStyle w:val="Hyperlink"/>
@@ -1155,7 +1155,7 @@
               <w:rPr>
                 <w:webHidden/>
               </w:rPr>
-              <w:instrText xml:space="preserve"> PAGEREF _Toc162574519 \h </w:instrText>
+              <w:instrText xml:space="preserve"> PAGEREF _Toc162701618 \h </w:instrText>
             </w:r>
             <w:r>
               <w:rPr>
@@ -1194,7 +1194,7 @@
               <w14:ligatures w14:val="standardContextual"/>
             </w:rPr>
           </w:pPr>
-          <w:hyperlink w:anchor="_Toc162574520" w:history="1">
+          <w:hyperlink w:anchor="_Toc162701619" w:history="1">
             <w:r>
               <w:rPr>
                 <w:rStyle w:val="Hyperlink"/>
@@ -1217,7 +1217,7 @@
               <w:rPr>
                 <w:webHidden/>
               </w:rPr>
-              <w:instrText xml:space="preserve"> PAGEREF _Toc162574520 \h </w:instrText>
+              <w:instrText xml:space="preserve"> PAGEREF _Toc162701619 \h </w:instrText>
             </w:r>
             <w:r>
               <w:rPr>
@@ -1260,7 +1260,7 @@
               <w14:ligatures w14:val="standardContextual"/>
             </w:rPr>
           </w:pPr>
-          <w:hyperlink w:anchor="_Toc162574521" w:history="1">
+          <w:hyperlink w:anchor="_Toc162701620" w:history="1">
             <w:r>
               <w:rPr>
                 <w:rStyle w:val="Hyperlink"/>
@@ -1305,7 +1305,7 @@
                 <w:noProof/>
                 <w:webHidden/>
               </w:rPr>
-              <w:instrText xml:space="preserve"> PAGEREF _Toc162574521 \h </w:instrText>
+              <w:instrText xml:space="preserve"> PAGEREF _Toc162701620 \h </w:instrText>
             </w:r>
             <w:r>
               <w:rPr>
@@ -1352,7 +1352,7 @@
               <w14:ligatures w14:val="standardContextual"/>
             </w:rPr>
           </w:pPr>
-          <w:hyperlink w:anchor="_Toc162574522" w:history="1">
+          <w:hyperlink w:anchor="_Toc162701621" w:history="1">
             <w:r>
               <w:rPr>
                 <w:rStyle w:val="Hyperlink"/>
@@ -1397,7 +1397,7 @@
                 <w:noProof/>
                 <w:webHidden/>
               </w:rPr>
-              <w:instrText xml:space="preserve"> PAGEREF _Toc162574522 \h </w:instrText>
+              <w:instrText xml:space="preserve"> PAGEREF _Toc162701621 \h </w:instrText>
             </w:r>
             <w:r>
               <w:rPr>
@@ -1444,7 +1444,7 @@
               <w14:ligatures w14:val="standardContextual"/>
             </w:rPr>
           </w:pPr>
-          <w:hyperlink w:anchor="_Toc162574523" w:history="1">
+          <w:hyperlink w:anchor="_Toc162701622" w:history="1">
             <w:r>
               <w:rPr>
                 <w:rStyle w:val="Hyperlink"/>
@@ -1489,7 +1489,7 @@
                 <w:noProof/>
                 <w:webHidden/>
               </w:rPr>
-              <w:instrText xml:space="preserve"> PAGEREF _Toc162574523 \h </w:instrText>
+              <w:instrText xml:space="preserve"> PAGEREF _Toc162701622 \h </w:instrText>
             </w:r>
             <w:r>
               <w:rPr>
@@ -1536,7 +1536,7 @@
               <w14:ligatures w14:val="standardContextual"/>
             </w:rPr>
           </w:pPr>
-          <w:hyperlink w:anchor="_Toc162574524" w:history="1">
+          <w:hyperlink w:anchor="_Toc162701623" w:history="1">
             <w:r>
               <w:rPr>
                 <w:rStyle w:val="Hyperlink"/>
@@ -1581,7 +1581,7 @@
                 <w:noProof/>
                 <w:webHidden/>
               </w:rPr>
-              <w:instrText xml:space="preserve"> PAGEREF _Toc162574524 \h </w:instrText>
+              <w:instrText xml:space="preserve"> PAGEREF _Toc162701623 \h </w:instrText>
             </w:r>
             <w:r>
               <w:rPr>
@@ -1628,7 +1628,7 @@
               <w14:ligatures w14:val="standardContextual"/>
             </w:rPr>
           </w:pPr>
-          <w:hyperlink w:anchor="_Toc162574525" w:history="1">
+          <w:hyperlink w:anchor="_Toc162701624" w:history="1">
             <w:r>
               <w:rPr>
                 <w:rStyle w:val="Hyperlink"/>
@@ -1673,7 +1673,7 @@
                 <w:noProof/>
                 <w:webHidden/>
               </w:rPr>
-              <w:instrText xml:space="preserve"> PAGEREF _Toc162574525 \h </w:instrText>
+              <w:instrText xml:space="preserve"> PAGEREF _Toc162701624 \h </w:instrText>
             </w:r>
             <w:r>
               <w:rPr>
@@ -1720,7 +1720,7 @@
               <w14:ligatures w14:val="standardContextual"/>
             </w:rPr>
           </w:pPr>
-          <w:hyperlink w:anchor="_Toc162574526" w:history="1">
+          <w:hyperlink w:anchor="_Toc162701625" w:history="1">
             <w:r>
               <w:rPr>
                 <w:rStyle w:val="Hyperlink"/>
@@ -1765,7 +1765,7 @@
                 <w:noProof/>
                 <w:webHidden/>
               </w:rPr>
-              <w:instrText xml:space="preserve"> PAGEREF _Toc162574526 \h </w:instrText>
+              <w:instrText xml:space="preserve"> PAGEREF _Toc162701625 \h </w:instrText>
             </w:r>
             <w:r>
               <w:rPr>
@@ -1812,7 +1812,7 @@
               <w14:ligatures w14:val="standardContextual"/>
             </w:rPr>
           </w:pPr>
-          <w:hyperlink w:anchor="_Toc162574527" w:history="1">
+          <w:hyperlink w:anchor="_Toc162701626" w:history="1">
             <w:r>
               <w:rPr>
                 <w:rStyle w:val="Hyperlink"/>
@@ -1857,7 +1857,7 @@
                 <w:noProof/>
                 <w:webHidden/>
               </w:rPr>
-              <w:instrText xml:space="preserve"> PAGEREF _Toc162574527 \h </w:instrText>
+              <w:instrText xml:space="preserve"> PAGEREF _Toc162701626 \h </w:instrText>
             </w:r>
             <w:r>
               <w:rPr>
@@ -1900,7 +1900,7 @@
               <w14:ligatures w14:val="standardContextual"/>
             </w:rPr>
           </w:pPr>
-          <w:hyperlink w:anchor="_Toc162574528" w:history="1">
+          <w:hyperlink w:anchor="_Toc162701627" w:history="1">
             <w:r>
               <w:rPr>
                 <w:rStyle w:val="Hyperlink"/>
@@ -1923,7 +1923,7 @@
               <w:rPr>
                 <w:webHidden/>
               </w:rPr>
-              <w:instrText xml:space="preserve"> PAGEREF _Toc162574528 \h </w:instrText>
+              <w:instrText xml:space="preserve"> PAGEREF _Toc162701627 \h </w:instrText>
             </w:r>
             <w:r>
               <w:rPr>
@@ -1966,7 +1966,7 @@
               <w14:ligatures w14:val="standardContextual"/>
             </w:rPr>
           </w:pPr>
-          <w:hyperlink w:anchor="_Toc162574530" w:history="1">
+          <w:hyperlink w:anchor="_Toc162701629" w:history="1">
             <w:r>
               <w:rPr>
                 <w:rStyle w:val="Hyperlink"/>
@@ -2011,7 +2011,7 @@
                 <w:noProof/>
                 <w:webHidden/>
               </w:rPr>
-              <w:instrText xml:space="preserve"> PAGEREF _Toc162574530 \h </w:instrText>
+              <w:instrText xml:space="preserve"> PAGEREF _Toc162701629 \h </w:instrText>
             </w:r>
             <w:r>
               <w:rPr>
@@ -2058,7 +2058,7 @@
               <w14:ligatures w14:val="standardContextual"/>
             </w:rPr>
           </w:pPr>
-          <w:hyperlink w:anchor="_Toc162574531" w:history="1">
+          <w:hyperlink w:anchor="_Toc162701630" w:history="1">
             <w:r>
               <w:rPr>
                 <w:rStyle w:val="Hyperlink"/>
@@ -2103,7 +2103,7 @@
                 <w:noProof/>
                 <w:webHidden/>
               </w:rPr>
-              <w:instrText xml:space="preserve"> PAGEREF _Toc162574531 \h </w:instrText>
+              <w:instrText xml:space="preserve"> PAGEREF _Toc162701630 \h </w:instrText>
             </w:r>
             <w:r>
               <w:rPr>
@@ -2123,7 +2123,7 @@
                 <w:noProof/>
                 <w:webHidden/>
               </w:rPr>
-              <w:t>2</w:t>
+              <w:t>3</w:t>
             </w:r>
             <w:r>
               <w:rPr>
@@ -2150,7 +2150,7 @@
               <w14:ligatures w14:val="standardContextual"/>
             </w:rPr>
           </w:pPr>
-          <w:hyperlink w:anchor="_Toc162574532" w:history="1">
+          <w:hyperlink w:anchor="_Toc162701631" w:history="1">
             <w:r>
               <w:rPr>
                 <w:rStyle w:val="Hyperlink"/>
@@ -2195,7 +2195,7 @@
                 <w:noProof/>
                 <w:webHidden/>
               </w:rPr>
-              <w:instrText xml:space="preserve"> PAGEREF _Toc162574532 \h </w:instrText>
+              <w:instrText xml:space="preserve"> PAGEREF _Toc162701631 \h </w:instrText>
             </w:r>
             <w:r>
               <w:rPr>
@@ -2242,7 +2242,7 @@
               <w14:ligatures w14:val="standardContextual"/>
             </w:rPr>
           </w:pPr>
-          <w:hyperlink w:anchor="_Toc162574533" w:history="1">
+          <w:hyperlink w:anchor="_Toc162701632" w:history="1">
             <w:r>
               <w:rPr>
                 <w:rStyle w:val="Hyperlink"/>
@@ -2287,7 +2287,99 @@
                 <w:noProof/>
                 <w:webHidden/>
               </w:rPr>
-              <w:instrText xml:space="preserve"> PAGEREF _Toc162574533 \h </w:instrText>
+              <w:instrText xml:space="preserve"> PAGEREF _Toc162701632 \h </w:instrText>
+            </w:r>
+            <w:r>
+              <w:rPr>
+                <w:noProof/>
+                <w:webHidden/>
+              </w:rPr>
+            </w:r>
+            <w:r>
+              <w:rPr>
+                <w:noProof/>
+                <w:webHidden/>
+              </w:rPr>
+              <w:fldChar w:fldCharType="separate"/>
+            </w:r>
+            <w:r>
+              <w:rPr>
+                <w:noProof/>
+                <w:webHidden/>
+              </w:rPr>
+              <w:t>2</w:t>
+            </w:r>
+            <w:r>
+              <w:rPr>
+                <w:noProof/>
+                <w:webHidden/>
+              </w:rPr>
+              <w:fldChar w:fldCharType="end"/>
+            </w:r>
+          </w:hyperlink>
+        </w:p>
+        <w:p>
+          <w:pPr>
+            <w:pStyle w:val="TOC3"/>
+            <w:tabs>
+              <w:tab w:val="left" w:pos="1900"/>
+              <w:tab w:val="right" w:leader="dot" w:pos="8380"/>
+            </w:tabs>
+            <w:rPr>
+              <w:rFonts w:asciiTheme="minorHAnsi" w:eastAsiaTheme="minorEastAsia" w:hAnsiTheme="minorHAnsi"/>
+              <w:noProof/>
+              <w:kern w:val="2"/>
+              <w:sz w:val="22"/>
+              <w:lang w:bidi="si-LK"/>
+              <w14:ligatures w14:val="standardContextual"/>
+            </w:rPr>
+          </w:pPr>
+          <w:hyperlink w:anchor="_Toc162701633" w:history="1">
+            <w:r>
+              <w:rPr>
+                <w:rStyle w:val="Hyperlink"/>
+                <w:noProof/>
+              </w:rPr>
+              <w:t>2.2.3</w:t>
+            </w:r>
+            <w:r>
+              <w:rPr>
+                <w:rFonts w:asciiTheme="minorHAnsi" w:eastAsiaTheme="minorEastAsia" w:hAnsiTheme="minorHAnsi"/>
+                <w:noProof/>
+                <w:kern w:val="2"/>
+                <w:sz w:val="22"/>
+                <w:lang w:bidi="si-LK"/>
+                <w14:ligatures w14:val="standardContextual"/>
+              </w:rPr>
+              <w:tab/>
+            </w:r>
+            <w:r>
+              <w:rPr>
+                <w:rStyle w:val="Hyperlink"/>
+                <w:noProof/>
+              </w:rPr>
+              <w:t>Distribution and sales Management</w:t>
+            </w:r>
+            <w:r>
+              <w:rPr>
+                <w:noProof/>
+                <w:webHidden/>
+              </w:rPr>
+              <w:tab/>
+            </w:r>
+            <w:r>
+              <w:rPr>
+                <w:noProof/>
+                <w:webHidden/>
+              </w:rPr>
+              <w:fldChar w:fldCharType="begin"/>
+            </w:r>
+            <w:r>
+              <w:rPr>
+                <w:noProof/>
+                <w:webHidden/>
+              </w:rPr>
+              <w:instrText xml:space="preserve"> PAGEREF _Toc162701633 \h </w:instrText>
             </w:r>
             <w:r>
               <w:rPr>
@@ -2330,7 +2422,7 @@
               <w14:ligatures w14:val="standardContextual"/>
             </w:rPr>
           </w:pPr>
-          <w:hyperlink w:anchor="_Toc162574534" w:history="1">
+          <w:hyperlink w:anchor="_Toc162701634" w:history="1">
             <w:r>
               <w:rPr>
                 <w:rStyle w:val="Hyperlink"/>
@@ -2353,7 +2445,7 @@
               <w:rPr>
                 <w:webHidden/>
               </w:rPr>
-              <w:instrText xml:space="preserve"> PAGEREF _Toc162574534 \h </w:instrText>
+              <w:instrText xml:space="preserve"> PAGEREF _Toc162701634 \h </w:instrText>
             </w:r>
             <w:r>
               <w:rPr>
@@ -2392,7 +2484,7 @@
               <w14:ligatures w14:val="standardContextual"/>
             </w:rPr>
           </w:pPr>
-          <w:hyperlink w:anchor="_Toc162574535" w:history="1">
+          <w:hyperlink w:anchor="_Toc162701635" w:history="1">
             <w:r>
               <w:rPr>
                 <w:rStyle w:val="Hyperlink"/>
@@ -2415,7 +2507,7 @@
               <w:rPr>
                 <w:webHidden/>
               </w:rPr>
-              <w:instrText xml:space="preserve"> PAGEREF _Toc162574535 \h </w:instrText>
+              <w:instrText xml:space="preserve"> PAGEREF _Toc162701635 \h </w:instrText>
             </w:r>
             <w:r>
               <w:rPr>
@@ -2508,27 +2600,6 @@
         <w:rPr>
           <w:rFonts w:cs="Times New Roman"/>
         </w:rPr>
-      </w:pPr>
-    </w:p>
-    <w:p>
-      <w:pPr>
-        <w:rPr>
-          <w:rFonts w:cs="Times New Roman"/>
-        </w:rPr>
-      </w:pPr>
-    </w:p>
-    <w:p>
-      <w:pPr>
-        <w:rPr>
-          <w:rFonts w:cs="Times New Roman"/>
-        </w:rPr>
-      </w:pPr>
-    </w:p>
-    <w:p>
-      <w:pPr>
-        <w:rPr>
-          <w:rFonts w:cs="Times New Roman"/>
-        </w:rPr>
         <w:sectPr>
           <w:footerReference w:type="default" r:id="rId11"/>
           <w:pgSz w:w="11906" w:h="16838" w:code="9"/>
@@ -2549,7 +2620,7 @@
         </w:numPr>
         <w:ind w:left="432" w:hanging="432"/>
       </w:pPr>
-      <w:bookmarkStart w:id="2" w:name="_Toc162574520"/>
+      <w:bookmarkStart w:id="2" w:name="_Toc162701619"/>
       <w:r>
         <w:t xml:space="preserve">Chapter </w:t>
       </w:r>
@@ -2572,7 +2643,7 @@
       <w:pPr>
         <w:pStyle w:val="Heading2"/>
       </w:pPr>
-      <w:bookmarkStart w:id="3" w:name="_Toc162574521"/>
+      <w:bookmarkStart w:id="3" w:name="_Toc162701620"/>
       <w:r>
         <w:t>Motivation for project</w:t>
       </w:r>
@@ -2905,7 +2976,7 @@
       <w:pPr>
         <w:pStyle w:val="Heading2"/>
       </w:pPr>
-      <w:bookmarkStart w:id="4" w:name="_Toc162574522"/>
+      <w:bookmarkStart w:id="4" w:name="_Toc162701621"/>
       <w:r>
         <w:t>Project Objectives</w:t>
       </w:r>
@@ -2944,7 +3015,7 @@
       <w:pPr>
         <w:pStyle w:val="Heading3"/>
       </w:pPr>
-      <w:bookmarkStart w:id="5" w:name="_Toc162574523"/>
+      <w:bookmarkStart w:id="5" w:name="_Toc162701622"/>
       <w:r>
         <w:t>Privilege Management Sub - System</w:t>
       </w:r>
@@ -2979,7 +3050,7 @@
       <w:pPr>
         <w:pStyle w:val="Heading3"/>
       </w:pPr>
-      <w:bookmarkStart w:id="6" w:name="_Toc162574524"/>
+      <w:bookmarkStart w:id="6" w:name="_Toc162701623"/>
       <w:r>
         <w:t>Supply Management Sub-System</w:t>
       </w:r>
@@ -3095,7 +3166,7 @@
       <w:pPr>
         <w:pStyle w:val="Heading3"/>
       </w:pPr>
-      <w:bookmarkStart w:id="7" w:name="_Toc162574525"/>
+      <w:bookmarkStart w:id="7" w:name="_Toc162701624"/>
       <w:r>
         <w:t>Process Management Sub-System</w:t>
       </w:r>
@@ -3163,7 +3234,7 @@
       <w:pPr>
         <w:pStyle w:val="Heading3"/>
       </w:pPr>
-      <w:bookmarkStart w:id="8" w:name="_Toc162574526"/>
+      <w:bookmarkStart w:id="8" w:name="_Toc162701625"/>
       <w:r>
         <w:t>Distribution and sales Management Sub-System</w:t>
       </w:r>
@@ -3285,7 +3356,7 @@
       <w:pPr>
         <w:pStyle w:val="Heading2"/>
       </w:pPr>
-      <w:bookmarkStart w:id="9" w:name="_Toc162574527"/>
+      <w:bookmarkStart w:id="9" w:name="_Toc162701626"/>
       <w:r>
         <w:t>Scope of the Project</w:t>
       </w:r>
@@ -3870,7 +3941,7 @@
         </w:numPr>
         <w:ind w:left="432" w:hanging="432"/>
       </w:pPr>
-      <w:bookmarkStart w:id="10" w:name="_Toc162574528"/>
+      <w:bookmarkStart w:id="10" w:name="_Toc162701627"/>
       <w:r>
         <w:t>Chapter 2: Analysis</w:t>
       </w:r>
@@ -3935,21 +4006,34 @@
         </w:rPr>
       </w:pPr>
       <w:bookmarkStart w:id="11" w:name="_Toc162574529"/>
+      <w:bookmarkStart w:id="12" w:name="_Toc162696899"/>
+      <w:bookmarkStart w:id="13" w:name="_Toc162701628"/>
       <w:bookmarkEnd w:id="11"/>
+      <w:bookmarkEnd w:id="12"/>
+      <w:bookmarkEnd w:id="13"/>
     </w:p>
     <w:p>
       <w:pPr>
         <w:pStyle w:val="Heading2"/>
       </w:pPr>
-      <w:bookmarkStart w:id="12" w:name="_Toc162574530"/>
+      <w:bookmarkStart w:id="14" w:name="_Toc162701629"/>
       <w:r>
         <w:t>Requirement Gathering Process</w:t>
       </w:r>
-      <w:bookmarkEnd w:id="12"/>
-    </w:p>
-    <w:p>
-      <w:r>
-        <w:t>Since, Sampath Products is situated in the very closely, planning the requirement gathering procedure was become very easier. Mainly this process handled by three ways.</w:t>
+      <w:bookmarkEnd w:id="14"/>
+    </w:p>
+    <w:p>
+      <w:r>
+        <w:t>Since, Sampath Products is situated in the very closely, planning the requirement gathering procedure was become very easier.</w:t>
+      </w:r>
+      <w:r>
+        <w:t xml:space="preserve"> The client also provided </w:t>
+      </w:r>
+      <w:r>
+        <w:t>much help for identifying the requirements accurately. Mainly</w:t>
+      </w:r>
+      <w:r>
+        <w:t xml:space="preserve"> this process handled by three ways.</w:t>
       </w:r>
     </w:p>
     <w:p>
@@ -3993,6 +4077,21 @@
       <w:r>
         <w:t>When the requirements gathering, to get good idea on how the process is going in the business, on-site experience has been taken. Weekly, I joined with the visit to collect and buy the materials. After collecting I have joined with them to collect and get a knowledge about functional requirements on the process of manufacturing.</w:t>
       </w:r>
+      <w:r>
+        <w:t xml:space="preserve"> With this procedure the knowledge gap of the developer</w:t>
+      </w:r>
+      <w:r>
+        <w:t xml:space="preserve"> has been reduced</w:t>
+      </w:r>
+      <w:r>
+        <w:t xml:space="preserve"> and it helps to get a proper understanding </w:t>
+      </w:r>
+      <w:r>
+        <w:t>of the business.</w:t>
+      </w:r>
+      <w:r>
+        <w:t xml:space="preserve"> </w:t>
+      </w:r>
     </w:p>
     <w:p>
       <w:pPr>
@@ -4014,46 +4113,41 @@
       <w:r>
         <w:t>In this method, a prototype design was created and present to the users and validation is done with that. This one was the most successful method to collect the requirements.</w:t>
       </w:r>
-    </w:p>
-    <w:p/>
-    <w:p>
-      <w:pPr>
-        <w:rPr>
-          <w:lang w:bidi="si-LK"/>
-        </w:rPr>
-      </w:pPr>
+      <w:r>
+        <w:t xml:space="preserve"> Periodically a prototype has been submitted to the client and get an idea on the current status of the </w:t>
+      </w:r>
+      <w:r>
+        <w:t>system already developed and by that prototypes client can identify whether we have understood the requirements they hav</w:t>
+      </w:r>
+      <w:r>
+        <w:t>e mentioned those they wanted.</w:t>
+      </w:r>
     </w:p>
     <w:p>
       <w:pPr>
         <w:pStyle w:val="Heading2"/>
       </w:pPr>
-      <w:bookmarkStart w:id="13" w:name="_Toc162574329"/>
-      <w:bookmarkStart w:id="14" w:name="_Toc162574531"/>
-      <w:bookmarkEnd w:id="13"/>
+      <w:bookmarkStart w:id="15" w:name="_Toc162574329"/>
+      <w:bookmarkStart w:id="16" w:name="_Toc162701630"/>
+      <w:bookmarkEnd w:id="15"/>
       <w:r>
         <w:t xml:space="preserve">Current Business Process </w:t>
       </w:r>
       <w:r>
         <w:t>of the Sampath Products</w:t>
       </w:r>
-      <w:bookmarkEnd w:id="14"/>
-    </w:p>
-    <w:p>
-      <w:r>
-        <w:t xml:space="preserve">Currently, </w:t>
-      </w:r>
-      <w:r>
-        <w:t>the fully business process of this business is handled manually by the managers and the administrative panel of the Sampath Products. Business</w:t>
-      </w:r>
-      <w:r>
-        <w:t xml:space="preserve"> data and information flows into this business as follows. </w:t>
+      <w:bookmarkEnd w:id="16"/>
+    </w:p>
+    <w:p>
+      <w:r>
+        <w:t xml:space="preserve">Currently, the fully business process of this business is handled manually by the managers and the administrative panel of the Sampath Products. Business data and information flows into this business as follows. </w:t>
       </w:r>
     </w:p>
     <w:p>
       <w:pPr>
         <w:pStyle w:val="Heading3"/>
       </w:pPr>
-      <w:bookmarkStart w:id="15" w:name="_Toc162574532"/>
+      <w:bookmarkStart w:id="17" w:name="_Toc162701631"/>
       <w:r>
         <w:t>Suppl</w:t>
       </w:r>
@@ -4063,7 +4157,7 @@
       <w:r>
         <w:t xml:space="preserve"> Process</w:t>
       </w:r>
-      <w:bookmarkEnd w:id="15"/>
+      <w:bookmarkEnd w:id="17"/>
       <w:r>
         <w:t xml:space="preserve"> </w:t>
       </w:r>
@@ -4280,11 +4374,11 @@
       <w:pPr>
         <w:pStyle w:val="Heading3"/>
       </w:pPr>
-      <w:bookmarkStart w:id="16" w:name="_Toc162574533"/>
+      <w:bookmarkStart w:id="18" w:name="_Toc162701632"/>
       <w:r>
         <w:t>Production Management Process</w:t>
       </w:r>
-      <w:bookmarkEnd w:id="16"/>
+      <w:bookmarkEnd w:id="18"/>
     </w:p>
     <w:p>
       <w:r>
@@ -4633,93 +4727,142 @@
     </w:p>
     <w:p>
       <w:r>
-        <w:t xml:space="preserve">Products are sold in packs. </w:t>
-      </w:r>
-    </w:p>
-    <w:p>
-      <w:r>
-        <w:t xml:space="preserve">Powder is made using bread ingredients. </w:t>
-      </w:r>
-    </w:p>
-    <w:p>
-      <w:r>
-        <w:t xml:space="preserve">The powder is stored separately. </w:t>
-      </w:r>
-    </w:p>
-    <w:p>
-      <w:r>
-        <w:t xml:space="preserve">The powder is used to make packets. </w:t>
-      </w:r>
-    </w:p>
-    <w:p>
-      <w:r>
-        <w:t xml:space="preserve">Several predefined packet sizes are available. </w:t>
-      </w:r>
-    </w:p>
-    <w:p>
-      <w:r>
-        <w:rPr>
-          <w:rFonts w:ascii="Segoe UI Symbol" w:hAnsi="Segoe UI Symbol" w:cs="Segoe UI Symbol"/>
-        </w:rPr>
-        <w:t>➢</w:t>
-      </w:r>
-      <w:r>
-        <w:t xml:space="preserve"> 100 g </w:t>
-      </w:r>
-      <w:r>
-        <w:rPr>
-          <w:rFonts w:ascii="Segoe UI Symbol" w:hAnsi="Segoe UI Symbol" w:cs="Segoe UI Symbol"/>
-        </w:rPr>
-        <w:t>➢</w:t>
-      </w:r>
-      <w:r>
-        <w:t xml:space="preserve"> 1 kg </w:t>
-      </w:r>
-      <w:r>
-        <w:rPr>
-          <w:rFonts w:ascii="Segoe UI Symbol" w:hAnsi="Segoe UI Symbol" w:cs="Segoe UI Symbol"/>
-        </w:rPr>
-        <w:t>➢</w:t>
-      </w:r>
-      <w:r>
-        <w:t xml:space="preserve"> 250 g </w:t>
-      </w:r>
-      <w:r>
-        <w:rPr>
-          <w:rFonts w:ascii="Segoe UI Symbol" w:hAnsi="Segoe UI Symbol" w:cs="Segoe UI Symbol"/>
-        </w:rPr>
-        <w:t>➢</w:t>
-      </w:r>
-      <w:r>
-        <w:t xml:space="preserve"> 5 kg </w:t>
-      </w:r>
-      <w:r>
-        <w:rPr>
-          <w:rFonts w:ascii="Segoe UI Symbol" w:hAnsi="Segoe UI Symbol" w:cs="Segoe UI Symbol"/>
-        </w:rPr>
-        <w:t>➢</w:t>
-      </w:r>
-      <w:r>
-        <w:t xml:space="preserve"> 500 g </w:t>
-      </w:r>
-      <w:r>
-        <w:rPr>
-          <w:rFonts w:ascii="Segoe UI Symbol" w:hAnsi="Segoe UI Symbol" w:cs="Segoe UI Symbol"/>
-        </w:rPr>
-        <w:t>➢</w:t>
-      </w:r>
-      <w:r>
-        <w:t xml:space="preserve"> 10 kg </w:t>
-      </w:r>
-    </w:p>
-    <w:p>
-      <w:pPr>
+        <w:t xml:space="preserve">Products </w:t>
+      </w:r>
+      <w:r>
+        <w:t>are created with the packets. They are also pre-defined by the business. The label of the packet will give the all details, regarding the product. The expire date will be marked as the 3 months forwarded date from the manufactured date. Mainly we can identify some type of biscuits. They can be classified as follows.</w:t>
+      </w:r>
+    </w:p>
+    <w:p>
+      <w:pPr>
+        <w:pStyle w:val="ListParagraph"/>
+        <w:spacing w:line="360" w:lineRule="auto"/>
+        <w:ind w:left="360" w:firstLine="0"/>
+        <w:rPr>
+          <w:rFonts w:ascii="Times New Roman" w:hAnsi="Times New Roman" w:cs="Times New Roman"/>
+        </w:rPr>
+        <w:sectPr>
+          <w:type w:val="continuous"/>
+          <w:pgSz w:w="11906" w:h="16838" w:code="9"/>
+          <w:pgMar w:top="1418" w:right="1418" w:bottom="1418" w:left="2098" w:header="720" w:footer="720" w:gutter="0"/>
+          <w:pgNumType w:start="1"/>
+          <w:cols w:space="720"/>
+          <w:docGrid w:linePitch="360"/>
+        </w:sectPr>
+      </w:pPr>
+    </w:p>
+    <w:p>
+      <w:pPr>
+        <w:pStyle w:val="ListParagraph"/>
+        <w:numPr>
+          <w:ilvl w:val="0"/>
+          <w:numId w:val="16"/>
+        </w:numPr>
+        <w:rPr>
+          <w:rFonts w:ascii="Times New Roman" w:hAnsi="Times New Roman" w:cs="Times New Roman"/>
+        </w:rPr>
+      </w:pPr>
+      <w:r>
+        <w:rPr>
+          <w:rFonts w:ascii="Times New Roman" w:hAnsi="Times New Roman" w:cs="Times New Roman"/>
+        </w:rPr>
+        <w:t>250 g</w:t>
+      </w:r>
+    </w:p>
+    <w:p>
+      <w:pPr>
+        <w:pStyle w:val="ListParagraph"/>
+        <w:numPr>
+          <w:ilvl w:val="0"/>
+          <w:numId w:val="15"/>
+        </w:numPr>
+        <w:spacing w:line="360" w:lineRule="auto"/>
+        <w:rPr>
+          <w:rFonts w:ascii="Times New Roman" w:hAnsi="Times New Roman" w:cs="Times New Roman"/>
+        </w:rPr>
+      </w:pPr>
+      <w:r>
+        <w:rPr>
+          <w:rFonts w:ascii="Times New Roman" w:hAnsi="Times New Roman" w:cs="Times New Roman"/>
+        </w:rPr>
+        <w:t xml:space="preserve">500 g </w:t>
+      </w:r>
+    </w:p>
+    <w:p>
+      <w:pPr>
+        <w:pStyle w:val="ListParagraph"/>
+        <w:numPr>
+          <w:ilvl w:val="0"/>
+          <w:numId w:val="15"/>
+        </w:numPr>
+        <w:spacing w:line="360" w:lineRule="auto"/>
+        <w:rPr>
+          <w:rFonts w:ascii="Times New Roman" w:hAnsi="Times New Roman" w:cs="Times New Roman"/>
+        </w:rPr>
+        <w:sectPr>
+          <w:type w:val="continuous"/>
+          <w:pgSz w:w="11906" w:h="16838" w:code="9"/>
+          <w:pgMar w:top="1418" w:right="1418" w:bottom="1418" w:left="2098" w:header="720" w:footer="720" w:gutter="0"/>
+          <w:pgNumType w:start="1"/>
+          <w:cols w:num="3" w:space="720"/>
+          <w:docGrid w:linePitch="360"/>
+        </w:sectPr>
+      </w:pPr>
+      <w:r>
+        <w:rPr>
+          <w:rFonts w:ascii="Times New Roman" w:hAnsi="Times New Roman" w:cs="Times New Roman"/>
+        </w:rPr>
+        <w:t>1 k</w:t>
+      </w:r>
+      <w:r>
+        <w:rPr>
+          <w:rFonts w:ascii="Times New Roman" w:hAnsi="Times New Roman" w:cs="Times New Roman"/>
+        </w:rPr>
+        <w:t>g</w:t>
+      </w:r>
+    </w:p>
+    <w:p>
+      <w:pPr>
+        <w:pStyle w:val="Heading3"/>
         <w:rPr>
           <w:lang w:bidi="si-LK"/>
         </w:rPr>
       </w:pPr>
-      <w:r>
-        <w:t>Each of these packets has an expiration date and is issued in that order.</w:t>
+      <w:bookmarkStart w:id="19" w:name="_Toc162701633"/>
+      <w:r>
+        <w:t>Distribution and sales Management</w:t>
+      </w:r>
+      <w:bookmarkEnd w:id="19"/>
+    </w:p>
+    <w:p>
+      <w:r>
+        <w:t>These products are sold to wholesale and retail stores</w:t>
+      </w:r>
+      <w:r>
+        <w:t xml:space="preserve">. Most of them have been identified by the company.  Communication with them will be handled two ways. Many times, the customers are calling to the Sampath Products to place their orders. Other way of placing order is through the sales reps. </w:t>
+      </w:r>
+      <w:r>
+        <w:t xml:space="preserve">Customers can place orders by the sales reps of their areas. After getting all orders, they have to make summary to calculate, how much packets to be manufactured. After that they create the products what they needed to fulfil the customer requirements. </w:t>
+      </w:r>
+    </w:p>
+    <w:p>
+      <w:r>
+        <w:t>A</w:t>
+      </w:r>
+      <w:r>
+        <w:t>fter</w:t>
+      </w:r>
+      <w:r>
+        <w:t xml:space="preserve"> orders are </w:t>
+      </w:r>
+      <w:r>
+        <w:t xml:space="preserve">got ready, </w:t>
+      </w:r>
+      <w:r>
+        <w:t xml:space="preserve">transported using the company's own vehicles. </w:t>
+      </w:r>
+      <w:r>
+        <w:t xml:space="preserve">Mainly there is a limited area to transport. So, few people in the company staff could be able to transport and distribute with company vehicles. </w:t>
       </w:r>
     </w:p>
     <w:p>
@@ -4727,7 +4870,33 @@
         <w:rPr>
           <w:lang w:bidi="si-LK"/>
         </w:rPr>
-      </w:pPr>
+        <w:sectPr>
+          <w:type w:val="continuous"/>
+          <w:pgSz w:w="11906" w:h="16838" w:code="9"/>
+          <w:pgMar w:top="1418" w:right="1418" w:bottom="1418" w:left="2098" w:header="720" w:footer="720" w:gutter="0"/>
+          <w:pgNumType w:start="1"/>
+          <w:cols w:space="720"/>
+          <w:docGrid w:linePitch="360"/>
+        </w:sectPr>
+      </w:pPr>
+      <w:r>
+        <w:t xml:space="preserve">All transactions are done in cash. </w:t>
+      </w:r>
+      <w:r>
+        <w:t xml:space="preserve">All the customer invoices are prepared by the managers and suppliers will </w:t>
+      </w:r>
+      <w:r>
+        <w:t>deliver the products to the customers and collects the money for them but p</w:t>
+      </w:r>
+      <w:r>
+        <w:t>roducts left after sale will not be accepte</w:t>
+      </w:r>
+      <w:r>
+        <w:t>d</w:t>
+      </w:r>
+      <w:r>
+        <w:t>.</w:t>
+      </w:r>
     </w:p>
     <w:p>
       <w:pPr>
@@ -4746,53 +4915,11 @@
         </w:numPr>
         <w:ind w:left="432" w:hanging="432"/>
       </w:pPr>
-      <w:bookmarkStart w:id="17" w:name="_Toc162574534"/>
+      <w:bookmarkStart w:id="20" w:name="_Toc162701634"/>
       <w:r>
         <w:t>Chapter 3: Design of Solution</w:t>
       </w:r>
-      <w:bookmarkEnd w:id="17"/>
-    </w:p>
-    <w:p>
-      <w:pPr>
-        <w:rPr>
-          <w:lang w:bidi="si-LK"/>
-        </w:rPr>
-      </w:pPr>
-    </w:p>
-    <w:p>
-      <w:pPr>
-        <w:rPr>
-          <w:lang w:bidi="si-LK"/>
-        </w:rPr>
-      </w:pPr>
-    </w:p>
-    <w:p>
-      <w:pPr>
-        <w:rPr>
-          <w:lang w:bidi="si-LK"/>
-        </w:rPr>
-      </w:pPr>
-    </w:p>
-    <w:p>
-      <w:pPr>
-        <w:rPr>
-          <w:lang w:bidi="si-LK"/>
-        </w:rPr>
-      </w:pPr>
-    </w:p>
-    <w:p>
-      <w:pPr>
-        <w:rPr>
-          <w:lang w:bidi="si-LK"/>
-        </w:rPr>
-      </w:pPr>
-    </w:p>
-    <w:p>
-      <w:pPr>
-        <w:rPr>
-          <w:lang w:bidi="si-LK"/>
-        </w:rPr>
-      </w:pPr>
+      <w:bookmarkEnd w:id="20"/>
     </w:p>
     <w:p>
       <w:pPr>
@@ -4963,11 +5090,11 @@
           <w:numId w:val="0"/>
         </w:numPr>
       </w:pPr>
-      <w:bookmarkStart w:id="18" w:name="_Toc162574535"/>
+      <w:bookmarkStart w:id="21" w:name="_Toc162701635"/>
       <w:r>
         <w:t>Reference</w:t>
       </w:r>
-      <w:bookmarkEnd w:id="18"/>
+      <w:bookmarkEnd w:id="21"/>
     </w:p>
     <w:sectPr>
       <w:type w:val="continuous"/>
@@ -5285,6 +5412,232 @@
     </w:lvl>
   </w:abstractNum>
   <w:abstractNum w:abstractNumId="2" w15:restartNumberingAfterBreak="0">
+    <w:nsid w:val="142166F1"/>
+    <w:multiLevelType w:val="hybridMultilevel"/>
+    <w:tmpl w:val="1250EA3E"/>
+    <w:lvl w:ilvl="0" w:tplc="04090001">
+      <w:start w:val="1"/>
+      <w:numFmt w:val="bullet"/>
+      <w:lvlText w:val=""/>
+      <w:lvlJc w:val="left"/>
+      <w:pPr>
+        <w:ind w:left="720" w:hanging="360"/>
+      </w:pPr>
+      <w:rPr>
+        <w:rFonts w:ascii="Symbol" w:hAnsi="Symbol" w:hint="default"/>
+      </w:rPr>
+    </w:lvl>
+    <w:lvl w:ilvl="1" w:tplc="04090003" w:tentative="1">
+      <w:start w:val="1"/>
+      <w:numFmt w:val="bullet"/>
+      <w:lvlText w:val="o"/>
+      <w:lvlJc w:val="left"/>
+      <w:pPr>
+        <w:ind w:left="1440" w:hanging="360"/>
+      </w:pPr>
+      <w:rPr>
+        <w:rFonts w:ascii="Courier New" w:hAnsi="Courier New" w:cs="Courier New" w:hint="default"/>
+      </w:rPr>
+    </w:lvl>
+    <w:lvl w:ilvl="2" w:tplc="04090005" w:tentative="1">
+      <w:start w:val="1"/>
+      <w:numFmt w:val="bullet"/>
+      <w:lvlText w:val=""/>
+      <w:lvlJc w:val="left"/>
+      <w:pPr>
+        <w:ind w:left="2160" w:hanging="360"/>
+      </w:pPr>
+      <w:rPr>
+        <w:rFonts w:ascii="Wingdings" w:hAnsi="Wingdings" w:hint="default"/>
+      </w:rPr>
+    </w:lvl>
+    <w:lvl w:ilvl="3" w:tplc="04090001" w:tentative="1">
+      <w:start w:val="1"/>
+      <w:numFmt w:val="bullet"/>
+      <w:lvlText w:val=""/>
+      <w:lvlJc w:val="left"/>
+      <w:pPr>
+        <w:ind w:left="2880" w:hanging="360"/>
+      </w:pPr>
+      <w:rPr>
+        <w:rFonts w:ascii="Symbol" w:hAnsi="Symbol" w:hint="default"/>
+      </w:rPr>
+    </w:lvl>
+    <w:lvl w:ilvl="4" w:tplc="04090003" w:tentative="1">
+      <w:start w:val="1"/>
+      <w:numFmt w:val="bullet"/>
+      <w:lvlText w:val="o"/>
+      <w:lvlJc w:val="left"/>
+      <w:pPr>
+        <w:ind w:left="3600" w:hanging="360"/>
+      </w:pPr>
+      <w:rPr>
+        <w:rFonts w:ascii="Courier New" w:hAnsi="Courier New" w:cs="Courier New" w:hint="default"/>
+      </w:rPr>
+    </w:lvl>
+    <w:lvl w:ilvl="5" w:tplc="04090005" w:tentative="1">
+      <w:start w:val="1"/>
+      <w:numFmt w:val="bullet"/>
+      <w:lvlText w:val=""/>
+      <w:lvlJc w:val="left"/>
+      <w:pPr>
+        <w:ind w:left="4320" w:hanging="360"/>
+      </w:pPr>
+      <w:rPr>
+        <w:rFonts w:ascii="Wingdings" w:hAnsi="Wingdings" w:hint="default"/>
+      </w:rPr>
+    </w:lvl>
+    <w:lvl w:ilvl="6" w:tplc="04090001" w:tentative="1">
+      <w:start w:val="1"/>
+      <w:numFmt w:val="bullet"/>
+      <w:lvlText w:val=""/>
+      <w:lvlJc w:val="left"/>
+      <w:pPr>
+        <w:ind w:left="5040" w:hanging="360"/>
+      </w:pPr>
+      <w:rPr>
+        <w:rFonts w:ascii="Symbol" w:hAnsi="Symbol" w:hint="default"/>
+      </w:rPr>
+    </w:lvl>
+    <w:lvl w:ilvl="7" w:tplc="04090003" w:tentative="1">
+      <w:start w:val="1"/>
+      <w:numFmt w:val="bullet"/>
+      <w:lvlText w:val="o"/>
+      <w:lvlJc w:val="left"/>
+      <w:pPr>
+        <w:ind w:left="5760" w:hanging="360"/>
+      </w:pPr>
+      <w:rPr>
+        <w:rFonts w:ascii="Courier New" w:hAnsi="Courier New" w:cs="Courier New" w:hint="default"/>
+      </w:rPr>
+    </w:lvl>
+    <w:lvl w:ilvl="8" w:tplc="04090005" w:tentative="1">
+      <w:start w:val="1"/>
+      <w:numFmt w:val="bullet"/>
+      <w:lvlText w:val=""/>
+      <w:lvlJc w:val="left"/>
+      <w:pPr>
+        <w:ind w:left="6480" w:hanging="360"/>
+      </w:pPr>
+      <w:rPr>
+        <w:rFonts w:ascii="Wingdings" w:hAnsi="Wingdings" w:hint="default"/>
+      </w:rPr>
+    </w:lvl>
+  </w:abstractNum>
+  <w:abstractNum w:abstractNumId="3" w15:restartNumberingAfterBreak="0">
+    <w:nsid w:val="1ADC2849"/>
+    <w:multiLevelType w:val="hybridMultilevel"/>
+    <w:tmpl w:val="7A98A4B0"/>
+    <w:lvl w:ilvl="0" w:tplc="04090001">
+      <w:start w:val="1"/>
+      <w:numFmt w:val="bullet"/>
+      <w:lvlText w:val=""/>
+      <w:lvlJc w:val="left"/>
+      <w:pPr>
+        <w:ind w:left="720" w:hanging="360"/>
+      </w:pPr>
+      <w:rPr>
+        <w:rFonts w:ascii="Symbol" w:hAnsi="Symbol" w:hint="default"/>
+      </w:rPr>
+    </w:lvl>
+    <w:lvl w:ilvl="1" w:tplc="04090003" w:tentative="1">
+      <w:start w:val="1"/>
+      <w:numFmt w:val="bullet"/>
+      <w:lvlText w:val="o"/>
+      <w:lvlJc w:val="left"/>
+      <w:pPr>
+        <w:ind w:left="1440" w:hanging="360"/>
+      </w:pPr>
+      <w:rPr>
+        <w:rFonts w:ascii="Courier New" w:hAnsi="Courier New" w:cs="Courier New" w:hint="default"/>
+      </w:rPr>
+    </w:lvl>
+    <w:lvl w:ilvl="2" w:tplc="04090005" w:tentative="1">
+      <w:start w:val="1"/>
+      <w:numFmt w:val="bullet"/>
+      <w:lvlText w:val=""/>
+      <w:lvlJc w:val="left"/>
+      <w:pPr>
+        <w:ind w:left="2160" w:hanging="360"/>
+      </w:pPr>
+      <w:rPr>
+        <w:rFonts w:ascii="Wingdings" w:hAnsi="Wingdings" w:hint="default"/>
+      </w:rPr>
+    </w:lvl>
+    <w:lvl w:ilvl="3" w:tplc="04090001" w:tentative="1">
+      <w:start w:val="1"/>
+      <w:numFmt w:val="bullet"/>
+      <w:lvlText w:val=""/>
+      <w:lvlJc w:val="left"/>
+      <w:pPr>
+        <w:ind w:left="2880" w:hanging="360"/>
+      </w:pPr>
+      <w:rPr>
+        <w:rFonts w:ascii="Symbol" w:hAnsi="Symbol" w:hint="default"/>
+      </w:rPr>
+    </w:lvl>
+    <w:lvl w:ilvl="4" w:tplc="04090003" w:tentative="1">
+      <w:start w:val="1"/>
+      <w:numFmt w:val="bullet"/>
+      <w:lvlText w:val="o"/>
+      <w:lvlJc w:val="left"/>
+      <w:pPr>
+        <w:ind w:left="3600" w:hanging="360"/>
+      </w:pPr>
+      <w:rPr>
+        <w:rFonts w:ascii="Courier New" w:hAnsi="Courier New" w:cs="Courier New" w:hint="default"/>
+      </w:rPr>
+    </w:lvl>
+    <w:lvl w:ilvl="5" w:tplc="04090005" w:tentative="1">
+      <w:start w:val="1"/>
+      <w:numFmt w:val="bullet"/>
+      <w:lvlText w:val=""/>
+      <w:lvlJc w:val="left"/>
+      <w:pPr>
+        <w:ind w:left="4320" w:hanging="360"/>
+      </w:pPr>
+      <w:rPr>
+        <w:rFonts w:ascii="Wingdings" w:hAnsi="Wingdings" w:hint="default"/>
+      </w:rPr>
+    </w:lvl>
+    <w:lvl w:ilvl="6" w:tplc="04090001" w:tentative="1">
+      <w:start w:val="1"/>
+      <w:numFmt w:val="bullet"/>
+      <w:lvlText w:val=""/>
+      <w:lvlJc w:val="left"/>
+      <w:pPr>
+        <w:ind w:left="5040" w:hanging="360"/>
+      </w:pPr>
+      <w:rPr>
+        <w:rFonts w:ascii="Symbol" w:hAnsi="Symbol" w:hint="default"/>
+      </w:rPr>
+    </w:lvl>
+    <w:lvl w:ilvl="7" w:tplc="04090003" w:tentative="1">
+      <w:start w:val="1"/>
+      <w:numFmt w:val="bullet"/>
+      <w:lvlText w:val="o"/>
+      <w:lvlJc w:val="left"/>
+      <w:pPr>
+        <w:ind w:left="5760" w:hanging="360"/>
+      </w:pPr>
+      <w:rPr>
+        <w:rFonts w:ascii="Courier New" w:hAnsi="Courier New" w:cs="Courier New" w:hint="default"/>
+      </w:rPr>
+    </w:lvl>
+    <w:lvl w:ilvl="8" w:tplc="04090005" w:tentative="1">
+      <w:start w:val="1"/>
+      <w:numFmt w:val="bullet"/>
+      <w:lvlText w:val=""/>
+      <w:lvlJc w:val="left"/>
+      <w:pPr>
+        <w:ind w:left="6480" w:hanging="360"/>
+      </w:pPr>
+      <w:rPr>
+        <w:rFonts w:ascii="Wingdings" w:hAnsi="Wingdings" w:hint="default"/>
+      </w:rPr>
+    </w:lvl>
+  </w:abstractNum>
+  <w:abstractNum w:abstractNumId="4" w15:restartNumberingAfterBreak="0">
     <w:nsid w:val="28BD14F6"/>
     <w:multiLevelType w:val="hybridMultilevel"/>
     <w:tmpl w:val="6FF0C902"/>
@@ -5397,7 +5750,7 @@
       </w:rPr>
     </w:lvl>
   </w:abstractNum>
-  <w:abstractNum w:abstractNumId="3" w15:restartNumberingAfterBreak="0">
+  <w:abstractNum w:abstractNumId="5" w15:restartNumberingAfterBreak="0">
     <w:nsid w:val="29D50187"/>
     <w:multiLevelType w:val="hybridMultilevel"/>
     <w:tmpl w:val="2982A656"/>
@@ -5486,7 +5839,120 @@
       </w:pPr>
     </w:lvl>
   </w:abstractNum>
-  <w:abstractNum w:abstractNumId="4" w15:restartNumberingAfterBreak="0">
+  <w:abstractNum w:abstractNumId="6" w15:restartNumberingAfterBreak="0">
+    <w:nsid w:val="309638CA"/>
+    <w:multiLevelType w:val="hybridMultilevel"/>
+    <w:tmpl w:val="D7DCB948"/>
+    <w:lvl w:ilvl="0" w:tplc="04090001">
+      <w:start w:val="1"/>
+      <w:numFmt w:val="bullet"/>
+      <w:lvlText w:val=""/>
+      <w:lvlJc w:val="left"/>
+      <w:pPr>
+        <w:ind w:left="360" w:hanging="360"/>
+      </w:pPr>
+      <w:rPr>
+        <w:rFonts w:ascii="Symbol" w:hAnsi="Symbol" w:hint="default"/>
+      </w:rPr>
+    </w:lvl>
+    <w:lvl w:ilvl="1" w:tplc="04090003" w:tentative="1">
+      <w:start w:val="1"/>
+      <w:numFmt w:val="bullet"/>
+      <w:lvlText w:val="o"/>
+      <w:lvlJc w:val="left"/>
+      <w:pPr>
+        <w:ind w:left="1080" w:hanging="360"/>
+      </w:pPr>
+      <w:rPr>
+        <w:rFonts w:ascii="Courier New" w:hAnsi="Courier New" w:cs="Courier New" w:hint="default"/>
+      </w:rPr>
+    </w:lvl>
+    <w:lvl w:ilvl="2" w:tplc="04090005" w:tentative="1">
+      <w:start w:val="1"/>
+      <w:numFmt w:val="bullet"/>
+      <w:lvlText w:val=""/>
+      <w:lvlJc w:val="left"/>
+      <w:pPr>
+        <w:ind w:left="1800" w:hanging="360"/>
+      </w:pPr>
+      <w:rPr>
+        <w:rFonts w:ascii="Wingdings" w:hAnsi="Wingdings" w:hint="default"/>
+      </w:rPr>
+    </w:lvl>
+    <w:lvl w:ilvl="3" w:tplc="04090001" w:tentative="1">
+      <w:start w:val="1"/>
+      <w:numFmt w:val="bullet"/>
+      <w:lvlText w:val=""/>
+      <w:lvlJc w:val="left"/>
+      <w:pPr>
+        <w:ind w:left="2520" w:hanging="360"/>
+      </w:pPr>
+      <w:rPr>
+        <w:rFonts w:ascii="Symbol" w:hAnsi="Symbol" w:hint="default"/>
+      </w:rPr>
+    </w:lvl>
+    <w:lvl w:ilvl="4" w:tplc="04090003" w:tentative="1">
+      <w:start w:val="1"/>
+      <w:numFmt w:val="bullet"/>
+      <w:lvlText w:val="o"/>
+      <w:lvlJc w:val="left"/>
+      <w:pPr>
+        <w:ind w:left="3240" w:hanging="360"/>
+      </w:pPr>
+      <w:rPr>
+        <w:rFonts w:ascii="Courier New" w:hAnsi="Courier New" w:cs="Courier New" w:hint="default"/>
+      </w:rPr>
+    </w:lvl>
+    <w:lvl w:ilvl="5" w:tplc="04090005" w:tentative="1">
+      <w:start w:val="1"/>
+      <w:numFmt w:val="bullet"/>
+      <w:lvlText w:val=""/>
+      <w:lvlJc w:val="left"/>
+      <w:pPr>
+        <w:ind w:left="3960" w:hanging="360"/>
+      </w:pPr>
+      <w:rPr>
+        <w:rFonts w:ascii="Wingdings" w:hAnsi="Wingdings" w:hint="default"/>
+      </w:rPr>
+    </w:lvl>
+    <w:lvl w:ilvl="6" w:tplc="04090001" w:tentative="1">
+      <w:start w:val="1"/>
+      <w:numFmt w:val="bullet"/>
+      <w:lvlText w:val=""/>
+      <w:lvlJc w:val="left"/>
+      <w:pPr>
+        <w:ind w:left="4680" w:hanging="360"/>
+      </w:pPr>
+      <w:rPr>
+        <w:rFonts w:ascii="Symbol" w:hAnsi="Symbol" w:hint="default"/>
+      </w:rPr>
+    </w:lvl>
+    <w:lvl w:ilvl="7" w:tplc="04090003" w:tentative="1">
+      <w:start w:val="1"/>
+      <w:numFmt w:val="bullet"/>
+      <w:lvlText w:val="o"/>
+      <w:lvlJc w:val="left"/>
+      <w:pPr>
+        <w:ind w:left="5400" w:hanging="360"/>
+      </w:pPr>
+      <w:rPr>
+        <w:rFonts w:ascii="Courier New" w:hAnsi="Courier New" w:cs="Courier New" w:hint="default"/>
+      </w:rPr>
+    </w:lvl>
+    <w:lvl w:ilvl="8" w:tplc="04090005" w:tentative="1">
+      <w:start w:val="1"/>
+      <w:numFmt w:val="bullet"/>
+      <w:lvlText w:val=""/>
+      <w:lvlJc w:val="left"/>
+      <w:pPr>
+        <w:ind w:left="6120" w:hanging="360"/>
+      </w:pPr>
+      <w:rPr>
+        <w:rFonts w:ascii="Wingdings" w:hAnsi="Wingdings" w:hint="default"/>
+      </w:rPr>
+    </w:lvl>
+  </w:abstractNum>
+  <w:abstractNum w:abstractNumId="7" w15:restartNumberingAfterBreak="0">
     <w:nsid w:val="33796949"/>
     <w:multiLevelType w:val="hybridMultilevel"/>
     <w:tmpl w:val="B01A6E60"/>
@@ -5599,7 +6065,7 @@
       </w:rPr>
     </w:lvl>
   </w:abstractNum>
-  <w:abstractNum w:abstractNumId="5" w15:restartNumberingAfterBreak="0">
+  <w:abstractNum w:abstractNumId="8" w15:restartNumberingAfterBreak="0">
     <w:nsid w:val="37685A49"/>
     <w:multiLevelType w:val="hybridMultilevel"/>
     <w:tmpl w:val="97FE52D4"/>
@@ -5712,7 +6178,7 @@
       </w:rPr>
     </w:lvl>
   </w:abstractNum>
-  <w:abstractNum w:abstractNumId="6" w15:restartNumberingAfterBreak="0">
+  <w:abstractNum w:abstractNumId="9" w15:restartNumberingAfterBreak="0">
     <w:nsid w:val="3EAC7B94"/>
     <w:multiLevelType w:val="hybridMultilevel"/>
     <w:tmpl w:val="6FC666C2"/>
@@ -5825,7 +6291,7 @@
       </w:rPr>
     </w:lvl>
   </w:abstractNum>
-  <w:abstractNum w:abstractNumId="7" w15:restartNumberingAfterBreak="0">
+  <w:abstractNum w:abstractNumId="10" w15:restartNumberingAfterBreak="0">
     <w:nsid w:val="41CB5516"/>
     <w:multiLevelType w:val="multilevel"/>
     <w:tmpl w:val="0409001F"/>
@@ -5911,7 +6377,7 @@
       </w:pPr>
     </w:lvl>
   </w:abstractNum>
-  <w:abstractNum w:abstractNumId="8" w15:restartNumberingAfterBreak="0">
+  <w:abstractNum w:abstractNumId="11" w15:restartNumberingAfterBreak="0">
     <w:nsid w:val="574D60CF"/>
     <w:multiLevelType w:val="multilevel"/>
     <w:tmpl w:val="04090025"/>
@@ -6006,7 +6472,7 @@
       </w:pPr>
     </w:lvl>
   </w:abstractNum>
-  <w:abstractNum w:abstractNumId="9" w15:restartNumberingAfterBreak="0">
+  <w:abstractNum w:abstractNumId="12" w15:restartNumberingAfterBreak="0">
     <w:nsid w:val="5DD9286F"/>
     <w:multiLevelType w:val="multilevel"/>
     <w:tmpl w:val="E14EF5BE"/>
@@ -6119,7 +6585,7 @@
       </w:rPr>
     </w:lvl>
   </w:abstractNum>
-  <w:abstractNum w:abstractNumId="10" w15:restartNumberingAfterBreak="0">
+  <w:abstractNum w:abstractNumId="13" w15:restartNumberingAfterBreak="0">
     <w:nsid w:val="634E6FEC"/>
     <w:multiLevelType w:val="hybridMultilevel"/>
     <w:tmpl w:val="C9EA9616"/>
@@ -6205,7 +6671,7 @@
       </w:pPr>
     </w:lvl>
   </w:abstractNum>
-  <w:abstractNum w:abstractNumId="11" w15:restartNumberingAfterBreak="0">
+  <w:abstractNum w:abstractNumId="14" w15:restartNumberingAfterBreak="0">
     <w:nsid w:val="6DE65F72"/>
     <w:multiLevelType w:val="hybridMultilevel"/>
     <w:tmpl w:val="BEB604FC"/>
@@ -6319,37 +6785,37 @@
     </w:lvl>
   </w:abstractNum>
   <w:num w:numId="1" w16cid:durableId="2063600832">
-    <w:abstractNumId w:val="9"/>
+    <w:abstractNumId w:val="12"/>
   </w:num>
   <w:num w:numId="2" w16cid:durableId="72626923">
     <w:abstractNumId w:val="0"/>
   </w:num>
   <w:num w:numId="3" w16cid:durableId="662196424">
-    <w:abstractNumId w:val="4"/>
+    <w:abstractNumId w:val="7"/>
   </w:num>
   <w:num w:numId="4" w16cid:durableId="1263417488">
-    <w:abstractNumId w:val="11"/>
+    <w:abstractNumId w:val="14"/>
   </w:num>
   <w:num w:numId="5" w16cid:durableId="472412031">
     <w:abstractNumId w:val="1"/>
   </w:num>
   <w:num w:numId="6" w16cid:durableId="2072340777">
-    <w:abstractNumId w:val="5"/>
+    <w:abstractNumId w:val="8"/>
   </w:num>
   <w:num w:numId="7" w16cid:durableId="1211110717">
-    <w:abstractNumId w:val="7"/>
+    <w:abstractNumId w:val="10"/>
   </w:num>
   <w:num w:numId="8" w16cid:durableId="1832210033">
-    <w:abstractNumId w:val="8"/>
+    <w:abstractNumId w:val="11"/>
   </w:num>
   <w:num w:numId="9" w16cid:durableId="1003045673">
-    <w:abstractNumId w:val="6"/>
+    <w:abstractNumId w:val="9"/>
   </w:num>
   <w:num w:numId="10" w16cid:durableId="1383748839">
-    <w:abstractNumId w:val="2"/>
+    <w:abstractNumId w:val="4"/>
   </w:num>
   <w:num w:numId="11" w16cid:durableId="180321335">
-    <w:abstractNumId w:val="8"/>
+    <w:abstractNumId w:val="11"/>
     <w:lvlOverride w:ilvl="0">
       <w:startOverride w:val="2"/>
     </w:lvlOverride>
@@ -6358,10 +6824,19 @@
     </w:lvlOverride>
   </w:num>
   <w:num w:numId="12" w16cid:durableId="1003584800">
+    <w:abstractNumId w:val="5"/>
+  </w:num>
+  <w:num w:numId="13" w16cid:durableId="716128562">
+    <w:abstractNumId w:val="13"/>
+  </w:num>
+  <w:num w:numId="14" w16cid:durableId="1098913590">
     <w:abstractNumId w:val="3"/>
   </w:num>
-  <w:num w:numId="13" w16cid:durableId="716128562">
-    <w:abstractNumId w:val="10"/>
+  <w:num w:numId="15" w16cid:durableId="468742919">
+    <w:abstractNumId w:val="6"/>
+  </w:num>
+  <w:num w:numId="16" w16cid:durableId="465241064">
+    <w:abstractNumId w:val="2"/>
   </w:num>
 </w:numbering>
 </file>
@@ -7011,6 +7486,7 @@
   <w:style w:type="character" w:default="1" w:styleId="DefaultParagraphFont">
     <w:name w:val="Default Paragraph Font"/>
     <w:uiPriority w:val="1"/>
+    <w:semiHidden/>
     <w:unhideWhenUsed/>
   </w:style>
   <w:style w:type="table" w:default="1" w:styleId="TableNormal">

</xml_diff>